<commit_message>
Pequeños cambios en el codigo
</commit_message>
<xml_diff>
--- a/Main.cpp.docx
+++ b/Main.cpp.docx
@@ -10,28 +10,28 @@
         <w:rPr>
           <w:rtl w:val="0"/>
         </w:rPr>
-        <w:t xml:space="preserve">#include &lt;LiquidCrystal.h&gt;  // Librería para manejar el LCD</w:t>
-      </w:r>
-    </w:p>
-    <w:p>
-      <w:pPr>
-        <w:rPr/>
-      </w:pPr>
-      <w:r>
-        <w:rPr>
-          <w:rtl w:val="0"/>
-        </w:rPr>
-      </w:r>
-    </w:p>
-    <w:p>
-      <w:pPr>
-        <w:rPr/>
-      </w:pPr>
-      <w:r>
-        <w:rPr>
-          <w:rtl w:val="0"/>
-        </w:rPr>
-        <w:t xml:space="preserve">// Configuración de pines del LCD (12, 11, 5, 4, 3, 2)</w:t>
+        <w:t xml:space="preserve">#include &lt;LiquidCrystal.h&gt;  // Librería para el control de la pantalla LCD</w:t>
+      </w:r>
+    </w:p>
+    <w:p>
+      <w:pPr>
+        <w:rPr/>
+      </w:pPr>
+      <w:r>
+        <w:rPr>
+          <w:rtl w:val="0"/>
+        </w:rPr>
+      </w:r>
+    </w:p>
+    <w:p>
+      <w:pPr>
+        <w:rPr/>
+      </w:pPr>
+      <w:r>
+        <w:rPr>
+          <w:rtl w:val="0"/>
+        </w:rPr>
+        <w:t xml:space="preserve">// Configuración de los pines para la pantalla LCD (12, 11, 5, 4, 3, 2)</w:t>
       </w:r>
     </w:p>
     <w:p>
@@ -63,127 +63,127 @@
         <w:rPr>
           <w:rtl w:val="0"/>
         </w:rPr>
-        <w:t xml:space="preserve">// Definición de pines y variables globales</w:t>
-      </w:r>
-    </w:p>
-    <w:p>
-      <w:pPr>
-        <w:rPr/>
-      </w:pPr>
-      <w:r>
-        <w:rPr>
-          <w:rtl w:val="0"/>
-        </w:rPr>
-        <w:t xml:space="preserve">const int pinAnalog = A0;      // Entrada para la señal analógica</w:t>
-      </w:r>
-    </w:p>
-    <w:p>
-      <w:pPr>
-        <w:rPr/>
-      </w:pPr>
-      <w:r>
-        <w:rPr>
-          <w:rtl w:val="0"/>
-        </w:rPr>
-        <w:t xml:space="preserve">const int pinStart = 7;        // Botón de inicio</w:t>
-      </w:r>
-    </w:p>
-    <w:p>
-      <w:pPr>
-        <w:rPr/>
-      </w:pPr>
-      <w:r>
-        <w:rPr>
-          <w:rtl w:val="0"/>
-        </w:rPr>
-        <w:t xml:space="preserve">const int pinDisplay = 8;      // Botón para mostrar información</w:t>
-      </w:r>
-    </w:p>
-    <w:p>
-      <w:pPr>
-        <w:rPr/>
-      </w:pPr>
-      <w:r>
-        <w:rPr>
-          <w:rtl w:val="0"/>
-        </w:rPr>
-      </w:r>
-    </w:p>
-    <w:p>
-      <w:pPr>
-        <w:rPr/>
-      </w:pPr>
-      <w:r>
-        <w:rPr>
-          <w:rtl w:val="0"/>
-        </w:rPr>
-        <w:t xml:space="preserve">// Variables para la captura de la señal</w:t>
-      </w:r>
-    </w:p>
-    <w:p>
-      <w:pPr>
-        <w:rPr/>
-      </w:pPr>
-      <w:r>
-        <w:rPr>
-          <w:rtl w:val="0"/>
-        </w:rPr>
-        <w:t xml:space="preserve">float* bufferAmplitudes;   // Puntero para arreglo de amplitudes dinámicas</w:t>
-      </w:r>
-    </w:p>
-    <w:p>
-      <w:pPr>
-        <w:rPr/>
-      </w:pPr>
-      <w:r>
-        <w:rPr>
-          <w:rtl w:val="0"/>
-        </w:rPr>
-        <w:t xml:space="preserve">float* bufferDerivadas;    // Puntero para el arreglo de segundas derivadas</w:t>
-      </w:r>
-    </w:p>
-    <w:p>
-      <w:pPr>
-        <w:rPr/>
-      </w:pPr>
-      <w:r>
-        <w:rPr>
-          <w:rtl w:val="0"/>
-        </w:rPr>
-        <w:t xml:space="preserve">int numMuestras = 60;       // Número de muestras</w:t>
-      </w:r>
-    </w:p>
-    <w:p>
-      <w:pPr>
-        <w:rPr/>
-      </w:pPr>
-      <w:r>
-        <w:rPr>
-          <w:rtl w:val="0"/>
-        </w:rPr>
-        <w:t xml:space="preserve">float valorMax = 0;</w:t>
-      </w:r>
-    </w:p>
-    <w:p>
-      <w:pPr>
-        <w:rPr/>
-      </w:pPr>
-      <w:r>
-        <w:rPr>
-          <w:rtl w:val="0"/>
-        </w:rPr>
-        <w:t xml:space="preserve">float valorMin = 1023;</w:t>
-      </w:r>
-    </w:p>
-    <w:p>
-      <w:pPr>
-        <w:rPr/>
-      </w:pPr>
-      <w:r>
-        <w:rPr>
-          <w:rtl w:val="0"/>
-        </w:rPr>
-        <w:t xml:space="preserve">float valorAmplitud = 0;</w:t>
+        <w:t xml:space="preserve">// Definimos los pines y variables globales</w:t>
+      </w:r>
+    </w:p>
+    <w:p>
+      <w:pPr>
+        <w:rPr/>
+      </w:pPr>
+      <w:r>
+        <w:rPr>
+          <w:rtl w:val="0"/>
+        </w:rPr>
+        <w:t xml:space="preserve">const int entradaAnalogica = A0;  // Entrada analógica para la señal</w:t>
+      </w:r>
+    </w:p>
+    <w:p>
+      <w:pPr>
+        <w:rPr/>
+      </w:pPr>
+      <w:r>
+        <w:rPr>
+          <w:rtl w:val="0"/>
+        </w:rPr>
+        <w:t xml:space="preserve">const int botonInicio = 7;        // Botón para iniciar la adquisición de datos</w:t>
+      </w:r>
+    </w:p>
+    <w:p>
+      <w:pPr>
+        <w:rPr/>
+      </w:pPr>
+      <w:r>
+        <w:rPr>
+          <w:rtl w:val="0"/>
+        </w:rPr>
+        <w:t xml:space="preserve">const int botonVer = 8;           // Botón para mostrar información</w:t>
+      </w:r>
+    </w:p>
+    <w:p>
+      <w:pPr>
+        <w:rPr/>
+      </w:pPr>
+      <w:r>
+        <w:rPr>
+          <w:rtl w:val="0"/>
+        </w:rPr>
+      </w:r>
+    </w:p>
+    <w:p>
+      <w:pPr>
+        <w:rPr/>
+      </w:pPr>
+      <w:r>
+        <w:rPr>
+          <w:rtl w:val="0"/>
+        </w:rPr>
+        <w:t xml:space="preserve">// Variables para la adquisición de señal</w:t>
+      </w:r>
+    </w:p>
+    <w:p>
+      <w:pPr>
+        <w:rPr/>
+      </w:pPr>
+      <w:r>
+        <w:rPr>
+          <w:rtl w:val="0"/>
+        </w:rPr>
+        <w:t xml:space="preserve">float* datosAmplitud;   // Puntero para el arreglo dinámico de amplitudes</w:t>
+      </w:r>
+    </w:p>
+    <w:p>
+      <w:pPr>
+        <w:rPr/>
+      </w:pPr>
+      <w:r>
+        <w:rPr>
+          <w:rtl w:val="0"/>
+        </w:rPr>
+        <w:t xml:space="preserve">float* segDerivadas; // Puntero para almacenar las segundas derivadas</w:t>
+      </w:r>
+    </w:p>
+    <w:p>
+      <w:pPr>
+        <w:rPr/>
+      </w:pPr>
+      <w:r>
+        <w:rPr>
+          <w:rtl w:val="0"/>
+        </w:rPr>
+        <w:t xml:space="preserve">int numMuestras = 60;  // Número de muestras para la señal</w:t>
+      </w:r>
+    </w:p>
+    <w:p>
+      <w:pPr>
+        <w:rPr/>
+      </w:pPr>
+      <w:r>
+        <w:rPr>
+          <w:rtl w:val="0"/>
+        </w:rPr>
+        <w:t xml:space="preserve">float maxAmplitud = 0;</w:t>
+      </w:r>
+    </w:p>
+    <w:p>
+      <w:pPr>
+        <w:rPr/>
+      </w:pPr>
+      <w:r>
+        <w:rPr>
+          <w:rtl w:val="0"/>
+        </w:rPr>
+        <w:t xml:space="preserve">float minAmplitud = 1023;</w:t>
+      </w:r>
+    </w:p>
+    <w:p>
+      <w:pPr>
+        <w:rPr/>
+      </w:pPr>
+      <w:r>
+        <w:rPr>
+          <w:rtl w:val="0"/>
+        </w:rPr>
+        <w:t xml:space="preserve">float picoAmplitud = 0;</w:t>
       </w:r>
     </w:p>
     <w:p>
@@ -216,222 +216,223 @@
         <w:rPr>
           <w:rtl w:val="0"/>
         </w:rPr>
-        <w:t xml:space="preserve">String tipoOnda = "No identificada";  // Variable para almacenar la forma de la onda</w:t>
-      </w:r>
-    </w:p>
-    <w:p>
-      <w:pPr>
-        <w:rPr/>
-      </w:pPr>
-      <w:r>
-        <w:rPr>
-          <w:rtl w:val="0"/>
-        </w:rPr>
-      </w:r>
-    </w:p>
-    <w:p>
-      <w:pPr>
-        <w:rPr/>
-      </w:pPr>
-      <w:r>
-        <w:rPr>
-          <w:rtl w:val="0"/>
-        </w:rPr>
-        <w:t xml:space="preserve">// Control para mostrar en pantalla</w:t>
-      </w:r>
-    </w:p>
-    <w:p>
-      <w:pPr>
-        <w:rPr/>
-      </w:pPr>
-      <w:r>
-        <w:rPr>
-          <w:rtl w:val="0"/>
-        </w:rPr>
-        <w:t xml:space="preserve">bool alternarPantalla = true;  // Alternar entre diferentes características</w:t>
-      </w:r>
-    </w:p>
-    <w:p>
-      <w:pPr>
-        <w:rPr/>
-      </w:pPr>
-      <w:r>
-        <w:rPr>
-          <w:rtl w:val="0"/>
-        </w:rPr>
-      </w:r>
-    </w:p>
-    <w:p>
-      <w:pPr>
-        <w:rPr/>
-      </w:pPr>
-      <w:r>
-        <w:rPr>
-          <w:rtl w:val="0"/>
-        </w:rPr>
-        <w:t xml:space="preserve">// Inicialización del sistema</w:t>
-      </w:r>
-    </w:p>
-    <w:p>
-      <w:pPr>
-        <w:rPr/>
-      </w:pPr>
-      <w:r>
-        <w:rPr>
-          <w:rtl w:val="0"/>
-        </w:rPr>
-        <w:t xml:space="preserve">void inicializarSistema() {</w:t>
-      </w:r>
-    </w:p>
-    <w:p>
-      <w:pPr>
-        <w:rPr/>
-      </w:pPr>
-      <w:r>
-        <w:rPr>
-          <w:rtl w:val="0"/>
-        </w:rPr>
-        <w:t xml:space="preserve">  // Configuración del LCD</w:t>
-      </w:r>
-    </w:p>
-    <w:p>
-      <w:pPr>
-        <w:rPr/>
-      </w:pPr>
-      <w:r>
-        <w:rPr>
-          <w:rtl w:val="0"/>
-        </w:rPr>
-        <w:t xml:space="preserve">  pantalla.begin(16, 2);  </w:t>
-      </w:r>
-    </w:p>
-    <w:p>
-      <w:pPr>
-        <w:rPr/>
-      </w:pPr>
-      <w:r>
-        <w:rPr>
-          <w:rtl w:val="0"/>
-        </w:rPr>
-        <w:t xml:space="preserve">  pantalla.print("Iniciando...");</w:t>
-      </w:r>
-    </w:p>
-    <w:p>
-      <w:pPr>
-        <w:rPr/>
-      </w:pPr>
-      <w:r>
-        <w:rPr>
-          <w:rtl w:val="0"/>
-        </w:rPr>
-      </w:r>
-    </w:p>
-    <w:p>
-      <w:pPr>
-        <w:rPr/>
-      </w:pPr>
-      <w:r>
-        <w:rPr>
-          <w:rtl w:val="0"/>
-        </w:rPr>
-        <w:t xml:space="preserve">  // Configuración de los pines de los botones</w:t>
-      </w:r>
-    </w:p>
-    <w:p>
-      <w:pPr>
-        <w:rPr/>
-      </w:pPr>
-      <w:r>
-        <w:rPr>
-          <w:rtl w:val="0"/>
-        </w:rPr>
-        <w:t xml:space="preserve">  pinMode(pinStart, INPUT_PULLUP);</w:t>
-      </w:r>
-    </w:p>
-    <w:p>
-      <w:pPr>
-        <w:rPr/>
-      </w:pPr>
-      <w:r>
-        <w:rPr>
-          <w:rtl w:val="0"/>
-        </w:rPr>
-        <w:t xml:space="preserve">  pinMode(pinDisplay, INPUT_PULLUP);</w:t>
-      </w:r>
-    </w:p>
-    <w:p>
-      <w:pPr>
-        <w:rPr/>
-      </w:pPr>
-      <w:r>
-        <w:rPr>
-          <w:rtl w:val="0"/>
-        </w:rPr>
-      </w:r>
-    </w:p>
-    <w:p>
-      <w:pPr>
-        <w:rPr/>
-      </w:pPr>
-      <w:r>
-        <w:rPr>
-          <w:rtl w:val="0"/>
-        </w:rPr>
-        <w:t xml:space="preserve">  // Inicialización de memoria dinámica</w:t>
-      </w:r>
-    </w:p>
-    <w:p>
-      <w:pPr>
-        <w:rPr/>
-      </w:pPr>
-      <w:r>
-        <w:rPr>
-          <w:rtl w:val="0"/>
-        </w:rPr>
-        <w:t xml:space="preserve">  bufferAmplitudes = new float[numMuestras];</w:t>
-      </w:r>
-    </w:p>
-    <w:p>
-      <w:pPr>
-        <w:rPr/>
-      </w:pPr>
-      <w:r>
-        <w:rPr>
-          <w:rtl w:val="0"/>
-        </w:rPr>
-        <w:t xml:space="preserve">  bufferDerivadas = new float[numMuestras - 2];</w:t>
-      </w:r>
-    </w:p>
-    <w:p>
-      <w:pPr>
-        <w:rPr/>
-      </w:pPr>
-      <w:r>
-        <w:rPr>
-          <w:rtl w:val="0"/>
-        </w:rPr>
-      </w:r>
-    </w:p>
-    <w:p>
-      <w:pPr>
-        <w:rPr/>
-      </w:pPr>
-      <w:r>
-        <w:rPr>
-          <w:rtl w:val="0"/>
-        </w:rPr>
-        <w:t xml:space="preserve">  // Comunicación serial</w:t>
-      </w:r>
-    </w:p>
-    <w:p>
-      <w:pPr>
-        <w:rPr/>
-      </w:pPr>
-      <w:r>
-        <w:rPr>
-          <w:rtl w:val="0"/>
-        </w:rPr>
-        <w:t xml:space="preserve">  Serial.begin(9600);</w:t>
+        <w:t xml:space="preserve">String tipoOnda = "Indefinida";  // Variable para guardar la forma de la onda</w:t>
+      </w:r>
+    </w:p>
+    <w:p>
+      <w:pPr>
+        <w:rPr/>
+      </w:pPr>
+      <w:r>
+        <w:rPr>
+          <w:rtl w:val="0"/>
+        </w:rPr>
+      </w:r>
+    </w:p>
+    <w:p>
+      <w:pPr>
+        <w:rPr/>
+      </w:pPr>
+      <w:r>
+        <w:rPr>
+          <w:rtl w:val="0"/>
+        </w:rPr>
+        <w:t xml:space="preserve">// Variables de control de pantalla</w:t>
+      </w:r>
+    </w:p>
+    <w:p>
+      <w:pPr>
+        <w:rPr/>
+      </w:pPr>
+      <w:r>
+        <w:rPr>
+          <w:rtl w:val="0"/>
+        </w:rPr>
+        <w:t xml:space="preserve">bool alternarCaracteristicas = true;  // Control para alternar entre características</w:t>
+      </w:r>
+    </w:p>
+    <w:p>
+      <w:pPr>
+        <w:rPr/>
+      </w:pPr>
+      <w:r>
+        <w:rPr>
+          <w:rtl w:val="0"/>
+        </w:rPr>
+      </w:r>
+    </w:p>
+    <w:p>
+      <w:pPr>
+        <w:rPr/>
+      </w:pPr>
+      <w:r>
+        <w:rPr>
+          <w:rtl w:val="0"/>
+        </w:rPr>
+        <w:t xml:space="preserve">// Función para inicializar el sistema</w:t>
+      </w:r>
+    </w:p>
+    <w:p>
+      <w:pPr>
+        <w:rPr/>
+      </w:pPr>
+      <w:r>
+        <w:rPr>
+          <w:rtl w:val="0"/>
+        </w:rPr>
+        <w:t xml:space="preserve">void setup() {</w:t>
+      </w:r>
+    </w:p>
+    <w:p>
+      <w:pPr>
+        <w:rPr/>
+      </w:pPr>
+      <w:r>
+        <w:rPr>
+          <w:rtl w:val="0"/>
+        </w:rPr>
+        <w:t xml:space="preserve">  // Inicialización de la pantalla LCD</w:t>
+      </w:r>
+    </w:p>
+    <w:p>
+      <w:pPr>
+        <w:rPr/>
+      </w:pPr>
+      <w:r>
+        <w:rPr>
+          <w:rtl w:val="0"/>
+        </w:rPr>
+        <w:t xml:space="preserve">  pantalla.begin(16, 2);  // Configura una pantalla de 16 columnas y 2 filas</w:t>
+      </w:r>
+    </w:p>
+    <w:p>
+      <w:pPr>
+        <w:rPr/>
+      </w:pPr>
+      <w:r>
+        <w:rPr>
+          <w:rtl w:val="0"/>
+        </w:rPr>
+        <w:t xml:space="preserve">  pantalla.print("En espera...");  // Muestra un mensaje de espera</w:t>
+      </w:r>
+    </w:p>
+    <w:p>
+      <w:pPr>
+        <w:rPr/>
+      </w:pPr>
+      <w:r>
+        <w:rPr>
+          <w:rtl w:val="0"/>
+        </w:rPr>
+      </w:r>
+    </w:p>
+    <w:p>
+      <w:pPr>
+        <w:rPr/>
+      </w:pPr>
+      <w:r>
+        <w:rPr>
+          <w:rtl w:val="0"/>
+        </w:rPr>
+        <w:t xml:space="preserve">  // Configuración de los pines de los botones con resistencias pull-up internas</w:t>
+      </w:r>
+    </w:p>
+    <w:p>
+      <w:pPr>
+        <w:rPr/>
+      </w:pPr>
+      <w:r>
+        <w:rPr>
+          <w:rtl w:val="0"/>
+        </w:rPr>
+        <w:t xml:space="preserve">  pinMode(botonInicio, INPUT_PULLUP);</w:t>
+      </w:r>
+    </w:p>
+    <w:p>
+      <w:pPr>
+        <w:rPr/>
+      </w:pPr>
+      <w:r>
+        <w:rPr>
+          <w:rtl w:val="0"/>
+        </w:rPr>
+        <w:t xml:space="preserve">  pinMode(botonVer, INPUT_PULLUP);</w:t>
+      </w:r>
+    </w:p>
+    <w:p>
+      <w:pPr>
+        <w:rPr/>
+      </w:pPr>
+      <w:r>
+        <w:rPr>
+          <w:rtl w:val="0"/>
+        </w:rPr>
+      </w:r>
+    </w:p>
+    <w:p>
+      <w:pPr>
+        <w:rPr/>
+      </w:pPr>
+      <w:r>
+        <w:rPr>
+          <w:rtl w:val="0"/>
+        </w:rPr>
+        <w:t xml:space="preserve">  // Inicializar memoria dinámica para las amplitudes y segundas derivadas</w:t>
+      </w:r>
+    </w:p>
+    <w:p>
+      <w:pPr>
+        <w:rPr/>
+      </w:pPr>
+      <w:r>
+        <w:rPr>
+          <w:rtl w:val="0"/>
+        </w:rPr>
+        <w:t xml:space="preserve">  datosAmplitud = new float[numMuestras];  // Reserva memoria para el arreglo dinámico</w:t>
+      </w:r>
+    </w:p>
+    <w:p>
+      <w:pPr>
+        <w:rPr/>
+      </w:pPr>
+      <w:r>
+        <w:rPr>
+          <w:rtl w:val="0"/>
+        </w:rPr>
+        <w:t xml:space="preserve">  segDerivadas = new float[numMuestras - 2]; // Reserva para las segundas derivadas</w:t>
+      </w:r>
+    </w:p>
+    <w:p>
+      <w:pPr>
+        <w:rPr/>
+      </w:pPr>
+      <w:r>
+        <w:rPr>
+          <w:rtl w:val="0"/>
+        </w:rPr>
+        <w:t xml:space="preserve">  </w:t>
+      </w:r>
+    </w:p>
+    <w:p>
+      <w:pPr>
+        <w:rPr/>
+      </w:pPr>
+      <w:r>
+        <w:rPr>
+          <w:rtl w:val="0"/>
+        </w:rPr>
+        <w:t xml:space="preserve">  // Inicializar comunicación serial</w:t>
+      </w:r>
+    </w:p>
+    <w:p>
+      <w:pPr>
+        <w:rPr/>
+      </w:pPr>
+      <w:r>
+        <w:rPr>
+          <w:rtl w:val="0"/>
+        </w:rPr>
+        <w:t xml:space="preserve">  Serial.begin(9600);  // Configura la velocidad de comunicación serial a 9600 baudios</w:t>
       </w:r>
     </w:p>
     <w:p>
@@ -463,7 +464,7 @@
         <w:rPr>
           <w:rtl w:val="0"/>
         </w:rPr>
-        <w:t xml:space="preserve">// Bucle principal</w:t>
+        <w:t xml:space="preserve">// Función principal que corre en bucle</w:t>
       </w:r>
     </w:p>
     <w:p>
@@ -485,7 +486,18 @@
         <w:rPr>
           <w:rtl w:val="0"/>
         </w:rPr>
-        <w:t xml:space="preserve">  if (digitalRead(pinStart) == LOW) {</w:t>
+        <w:t xml:space="preserve">  // Verificar si el botón de inicio fue presionado (se leerá LOW cuando esté presionado)</w:t>
+      </w:r>
+    </w:p>
+    <w:p>
+      <w:pPr>
+        <w:rPr/>
+      </w:pPr>
+      <w:r>
+        <w:rPr>
+          <w:rtl w:val="0"/>
+        </w:rPr>
+        <w:t xml:space="preserve">  if (digitalRead(botonInicio) == LOW) {</w:t>
       </w:r>
     </w:p>
     <w:p>
@@ -518,18 +530,18 @@
         <w:rPr>
           <w:rtl w:val="0"/>
         </w:rPr>
-        <w:t xml:space="preserve">    capturarDatos();  // Captura las 60 muestras cuando el botón es presionado</w:t>
-      </w:r>
-    </w:p>
-    <w:p>
-      <w:pPr>
-        <w:rPr/>
-      </w:pPr>
-      <w:r>
-        <w:rPr>
-          <w:rtl w:val="0"/>
-        </w:rPr>
-        <w:t xml:space="preserve">    delay(200);</w:t>
+        <w:t xml:space="preserve">    capturarDatos();  // Ahora adquirimos las 60 muestras cuando se presiona el botón</w:t>
+      </w:r>
+    </w:p>
+    <w:p>
+      <w:pPr>
+        <w:rPr/>
+      </w:pPr>
+      <w:r>
+        <w:rPr>
+          <w:rtl w:val="0"/>
+        </w:rPr>
+        <w:t xml:space="preserve">    delay(200);  // Pequeño retardo para evitar lecturas múltiples al presionar el botón</w:t>
       </w:r>
     </w:p>
     <w:p>
@@ -561,29 +573,40 @@
         <w:rPr>
           <w:rtl w:val="0"/>
         </w:rPr>
-        <w:t xml:space="preserve">  if (digitalRead(pinDisplay) == LOW) {</w:t>
-      </w:r>
-    </w:p>
-    <w:p>
-      <w:pPr>
-        <w:rPr/>
-      </w:pPr>
-      <w:r>
-        <w:rPr>
-          <w:rtl w:val="0"/>
-        </w:rPr>
-        <w:t xml:space="preserve">    desplegarDatos();  // Muestra resultados en pantalla</w:t>
-      </w:r>
-    </w:p>
-    <w:p>
-      <w:pPr>
-        <w:rPr/>
-      </w:pPr>
-      <w:r>
-        <w:rPr>
-          <w:rtl w:val="0"/>
-        </w:rPr>
-        <w:t xml:space="preserve">    delay(200);</w:t>
+        <w:t xml:space="preserve">  // Verificar si el botón de mostrar fue presionado</w:t>
+      </w:r>
+    </w:p>
+    <w:p>
+      <w:pPr>
+        <w:rPr/>
+      </w:pPr>
+      <w:r>
+        <w:rPr>
+          <w:rtl w:val="0"/>
+        </w:rPr>
+        <w:t xml:space="preserve">  if (digitalRead(botonVer) == LOW) {</w:t>
+      </w:r>
+    </w:p>
+    <w:p>
+      <w:pPr>
+        <w:rPr/>
+      </w:pPr>
+      <w:r>
+        <w:rPr>
+          <w:rtl w:val="0"/>
+        </w:rPr>
+        <w:t xml:space="preserve">    desplegarResultados();  // Mostrar los resultados en pantalla</w:t>
+      </w:r>
+    </w:p>
+    <w:p>
+      <w:pPr>
+        <w:rPr/>
+      </w:pPr>
+      <w:r>
+        <w:rPr>
+          <w:rtl w:val="0"/>
+        </w:rPr>
+        <w:t xml:space="preserve">    delay(200);  // Pequeño retardo para evitar lecturas múltiples</w:t>
       </w:r>
     </w:p>
     <w:p>
@@ -626,7 +649,7 @@
         <w:rPr>
           <w:rtl w:val="0"/>
         </w:rPr>
-        <w:t xml:space="preserve">// Función para capturar la señal analógica</w:t>
+        <w:t xml:space="preserve">// Función para la adquisición de la señal analógica</w:t>
       </w:r>
     </w:p>
     <w:p>
@@ -648,6 +671,17 @@
         <w:rPr>
           <w:rtl w:val="0"/>
         </w:rPr>
+        <w:t xml:space="preserve">  // Leer 60 muestras consecutivamente</w:t>
+      </w:r>
+    </w:p>
+    <w:p>
+      <w:pPr>
+        <w:rPr/>
+      </w:pPr>
+      <w:r>
+        <w:rPr>
+          <w:rtl w:val="0"/>
+        </w:rPr>
         <w:t xml:space="preserve">  for (int i = 0; i &lt; numMuestras; i++) {</w:t>
       </w:r>
     </w:p>
@@ -659,61 +693,72 @@
         <w:rPr>
           <w:rtl w:val="0"/>
         </w:rPr>
-        <w:t xml:space="preserve">    bufferAmplitudes[i] = analogRead(pinAnalog);</w:t>
-      </w:r>
-    </w:p>
-    <w:p>
-      <w:pPr>
-        <w:rPr/>
-      </w:pPr>
-      <w:r>
-        <w:rPr>
-          <w:rtl w:val="0"/>
-        </w:rPr>
-        <w:t xml:space="preserve">    Serial.println(bufferAmplitudes[i]);</w:t>
-      </w:r>
-    </w:p>
-    <w:p>
-      <w:pPr>
-        <w:rPr/>
-      </w:pPr>
-      <w:r>
-        <w:rPr>
-          <w:rtl w:val="0"/>
-        </w:rPr>
-      </w:r>
-    </w:p>
-    <w:p>
-      <w:pPr>
-        <w:rPr/>
-      </w:pPr>
-      <w:r>
-        <w:rPr>
-          <w:rtl w:val="0"/>
-        </w:rPr>
-        <w:t xml:space="preserve">    // Actualiza los valores máximos y mínimos</w:t>
-      </w:r>
-    </w:p>
-    <w:p>
-      <w:pPr>
-        <w:rPr/>
-      </w:pPr>
-      <w:r>
-        <w:rPr>
-          <w:rtl w:val="0"/>
-        </w:rPr>
-        <w:t xml:space="preserve">    if (bufferAmplitudes[i] &gt; valorMax) {</w:t>
-      </w:r>
-    </w:p>
-    <w:p>
-      <w:pPr>
-        <w:rPr/>
-      </w:pPr>
-      <w:r>
-        <w:rPr>
-          <w:rtl w:val="0"/>
-        </w:rPr>
-        <w:t xml:space="preserve">      valorMax = bufferAmplitudes[i];</w:t>
+        <w:t xml:space="preserve">    // Lee el valor de la señal analógica y lo almacena en el arreglo</w:t>
+      </w:r>
+    </w:p>
+    <w:p>
+      <w:pPr>
+        <w:rPr/>
+      </w:pPr>
+      <w:r>
+        <w:rPr>
+          <w:rtl w:val="0"/>
+        </w:rPr>
+        <w:t xml:space="preserve">    datosAmplitud[i] = analogRead(entradaAnalogica);</w:t>
+      </w:r>
+    </w:p>
+    <w:p>
+      <w:pPr>
+        <w:rPr/>
+      </w:pPr>
+      <w:r>
+        <w:rPr>
+          <w:rtl w:val="0"/>
+        </w:rPr>
+        <w:t xml:space="preserve">    Serial.println(datosAmplitud[i]);  // Imprimir las amplitudes en el monitor serial</w:t>
+      </w:r>
+    </w:p>
+    <w:p>
+      <w:pPr>
+        <w:rPr/>
+      </w:pPr>
+      <w:r>
+        <w:rPr>
+          <w:rtl w:val="0"/>
+        </w:rPr>
+      </w:r>
+    </w:p>
+    <w:p>
+      <w:pPr>
+        <w:rPr/>
+      </w:pPr>
+      <w:r>
+        <w:rPr>
+          <w:rtl w:val="0"/>
+        </w:rPr>
+        <w:t xml:space="preserve">    // Actualizar el valor máximo y mínimo de la señal</w:t>
+      </w:r>
+    </w:p>
+    <w:p>
+      <w:pPr>
+        <w:rPr/>
+      </w:pPr>
+      <w:r>
+        <w:rPr>
+          <w:rtl w:val="0"/>
+        </w:rPr>
+        <w:t xml:space="preserve">    if (datosAmplitud[i] &gt; maxAmplitud) {</w:t>
+      </w:r>
+    </w:p>
+    <w:p>
+      <w:pPr>
+        <w:rPr/>
+      </w:pPr>
+      <w:r>
+        <w:rPr>
+          <w:rtl w:val="0"/>
+        </w:rPr>
+        <w:t xml:space="preserve">      maxAmplitud = datosAmplitud[i];  // Actualizar valor máximo</w:t>
       </w:r>
     </w:p>
     <w:p>
@@ -735,18 +780,18 @@
         <w:rPr>
           <w:rtl w:val="0"/>
         </w:rPr>
-        <w:t xml:space="preserve">    if (bufferAmplitudes[i] &lt; valorMin) {</w:t>
-      </w:r>
-    </w:p>
-    <w:p>
-      <w:pPr>
-        <w:rPr/>
-      </w:pPr>
-      <w:r>
-        <w:rPr>
-          <w:rtl w:val="0"/>
-        </w:rPr>
-        <w:t xml:space="preserve">      valorMin = bufferAmplitudes[i];</w:t>
+        <w:t xml:space="preserve">    if (datosAmplitud[i] &lt; minAmplitud) {</w:t>
+      </w:r>
+    </w:p>
+    <w:p>
+      <w:pPr>
+        <w:rPr/>
+      </w:pPr>
+      <w:r>
+        <w:rPr>
+          <w:rtl w:val="0"/>
+        </w:rPr>
+        <w:t xml:space="preserve">      minAmplitud = datosAmplitud[i];  // Actualizar valor mínimo</w:t>
       </w:r>
     </w:p>
     <w:p>
@@ -778,7 +823,7 @@
         <w:rPr>
           <w:rtl w:val="0"/>
         </w:rPr>
-        <w:t xml:space="preserve">    // Cálculo del tiempo entre picos para la frecuencia</w:t>
+        <w:t xml:space="preserve">    // Calcular el tiempo entre picos (para la frecuencia)</w:t>
       </w:r>
     </w:p>
     <w:p>
@@ -800,18 +845,18 @@
         <w:rPr>
           <w:rtl w:val="0"/>
         </w:rPr>
-        <w:t xml:space="preserve">    if (bufferAmplitudes[i] &gt; 512 &amp;&amp; tiempoActual - tiempoPrevio &gt; 20) {</w:t>
-      </w:r>
-    </w:p>
-    <w:p>
-      <w:pPr>
-        <w:rPr/>
-      </w:pPr>
-      <w:r>
-        <w:rPr>
-          <w:rtl w:val="0"/>
-        </w:rPr>
-        <w:t xml:space="preserve">      valorFrecuencia = 1000.0 / (tiempoActual - tiempoPrevio);</w:t>
+        <w:t xml:space="preserve">    if (datosAmplitud[i] &gt; 512 &amp;&amp; tiempoActual - tiempoPrevio &gt; 20) {  // Detectar un cruce por cero</w:t>
+      </w:r>
+    </w:p>
+    <w:p>
+      <w:pPr>
+        <w:rPr/>
+      </w:pPr>
+      <w:r>
+        <w:rPr>
+          <w:rtl w:val="0"/>
+        </w:rPr>
+        <w:t xml:space="preserve">      valorFrecuencia = 1000.0 / (tiempoActual - tiempoPrevio);  // Calcular frecuencia en Hz</w:t>
       </w:r>
     </w:p>
     <w:p>
@@ -844,6 +889,27 @@
         <w:rPr>
           <w:rtl w:val="0"/>
         </w:rPr>
+      </w:r>
+    </w:p>
+    <w:p>
+      <w:pPr>
+        <w:rPr/>
+      </w:pPr>
+      <w:r>
+        <w:rPr>
+          <w:rtl w:val="0"/>
+        </w:rPr>
+        <w:t xml:space="preserve">    // Introducir un pequeño retardo entre lecturas para evitar que se tomen todas al instante</w:t>
+      </w:r>
+    </w:p>
+    <w:p>
+      <w:pPr>
+        <w:rPr/>
+      </w:pPr>
+      <w:r>
+        <w:rPr>
+          <w:rtl w:val="0"/>
+        </w:rPr>
         <w:t xml:space="preserve">    delay(10);</w:t>
       </w:r>
     </w:p>
@@ -887,39 +953,50 @@
         <w:rPr>
           <w:rtl w:val="0"/>
         </w:rPr>
-        <w:t xml:space="preserve">// Función para identificar la forma de la onda usando la segunda derivada</w:t>
-      </w:r>
-    </w:p>
-    <w:p>
-      <w:pPr>
-        <w:rPr/>
-      </w:pPr>
-      <w:r>
-        <w:rPr>
-          <w:rtl w:val="0"/>
-        </w:rPr>
-        <w:t xml:space="preserve">void identificarOnda() {</w:t>
-      </w:r>
-    </w:p>
-    <w:p>
-      <w:pPr>
-        <w:rPr/>
-      </w:pPr>
-      <w:r>
-        <w:rPr>
-          <w:rtl w:val="0"/>
-        </w:rPr>
-        <w:t xml:space="preserve">  int contadorDerivadaMenor5 = 0;  // Contador para derivadas menores a 5</w:t>
-      </w:r>
-    </w:p>
-    <w:p>
-      <w:pPr>
-        <w:rPr/>
-      </w:pPr>
-      <w:r>
-        <w:rPr>
-          <w:rtl w:val="0"/>
-        </w:rPr>
+        <w:t xml:space="preserve">// Función para calcular la segunda derivada (en valor absoluto) y contar cuántos elementos son menores que 5</w:t>
+      </w:r>
+    </w:p>
+    <w:p>
+      <w:pPr>
+        <w:rPr/>
+      </w:pPr>
+      <w:r>
+        <w:rPr>
+          <w:rtl w:val="0"/>
+        </w:rPr>
+        <w:t xml:space="preserve">void calcularFormaOnda() {</w:t>
+      </w:r>
+    </w:p>
+    <w:p>
+      <w:pPr>
+        <w:rPr/>
+      </w:pPr>
+      <w:r>
+        <w:rPr>
+          <w:rtl w:val="0"/>
+        </w:rPr>
+        <w:t xml:space="preserve">  int contadorBajos = 0;  // Contador para elementos menores que 5</w:t>
+      </w:r>
+    </w:p>
+    <w:p>
+      <w:pPr>
+        <w:rPr/>
+      </w:pPr>
+      <w:r>
+        <w:rPr>
+          <w:rtl w:val="0"/>
+        </w:rPr>
+      </w:r>
+    </w:p>
+    <w:p>
+      <w:pPr>
+        <w:rPr/>
+      </w:pPr>
+      <w:r>
+        <w:rPr>
+          <w:rtl w:val="0"/>
+        </w:rPr>
+        <w:t xml:space="preserve">  // Calcular la segunda derivada en valor absoluto</w:t>
       </w:r>
     </w:p>
     <w:p>
@@ -941,50 +1018,72 @@
         <w:rPr>
           <w:rtl w:val="0"/>
         </w:rPr>
-        <w:t xml:space="preserve">    float segundaDerivada = abs(bufferAmplitudes[i]) - 2 * abs(bufferAmplitudes[i - 1]) + abs(bufferAmplitudes[i - 2]);</w:t>
-      </w:r>
-    </w:p>
-    <w:p>
-      <w:pPr>
-        <w:rPr/>
-      </w:pPr>
-      <w:r>
-        <w:rPr>
-          <w:rtl w:val="0"/>
-        </w:rPr>
-        <w:t xml:space="preserve">    bufferDerivadas[i - 2] = abs(segundaDerivada);</w:t>
-      </w:r>
-    </w:p>
-    <w:p>
-      <w:pPr>
-        <w:rPr/>
-      </w:pPr>
-      <w:r>
-        <w:rPr>
-          <w:rtl w:val="0"/>
-        </w:rPr>
-      </w:r>
-    </w:p>
-    <w:p>
-      <w:pPr>
-        <w:rPr/>
-      </w:pPr>
-      <w:r>
-        <w:rPr>
-          <w:rtl w:val="0"/>
-        </w:rPr>
-        <w:t xml:space="preserve">    if (abs(segundaDerivada) &lt; 5) {</w:t>
-      </w:r>
-    </w:p>
-    <w:p>
-      <w:pPr>
-        <w:rPr/>
-      </w:pPr>
-      <w:r>
-        <w:rPr>
-          <w:rtl w:val="0"/>
-        </w:rPr>
-        <w:t xml:space="preserve">      contadorDerivadaMenor5++;</w:t>
+        <w:t xml:space="preserve">    // Calcular la segunda derivada como la magnitud absoluta de las diferencias</w:t>
+      </w:r>
+    </w:p>
+    <w:p>
+      <w:pPr>
+        <w:rPr/>
+      </w:pPr>
+      <w:r>
+        <w:rPr>
+          <w:rtl w:val="0"/>
+        </w:rPr>
+        <w:t xml:space="preserve">    float derivada2 = abs(datosAmplitud[i]) - 2 * abs(datosAmplitud[i - 1]) + abs(datosAmplitud[i - 2]);</w:t>
+      </w:r>
+    </w:p>
+    <w:p>
+      <w:pPr>
+        <w:rPr/>
+      </w:pPr>
+      <w:r>
+        <w:rPr>
+          <w:rtl w:val="0"/>
+        </w:rPr>
+        <w:t xml:space="preserve">    segDerivadas[i - 2] = abs(derivada2);  // Guardar la segunda derivada en valor absoluto</w:t>
+      </w:r>
+    </w:p>
+    <w:p>
+      <w:pPr>
+        <w:rPr/>
+      </w:pPr>
+      <w:r>
+        <w:rPr>
+          <w:rtl w:val="0"/>
+        </w:rPr>
+      </w:r>
+    </w:p>
+    <w:p>
+      <w:pPr>
+        <w:rPr/>
+      </w:pPr>
+      <w:r>
+        <w:rPr>
+          <w:rtl w:val="0"/>
+        </w:rPr>
+        <w:t xml:space="preserve">    // Si la segunda derivada es menor que 5, incrementar el contador</w:t>
+      </w:r>
+    </w:p>
+    <w:p>
+      <w:pPr>
+        <w:rPr/>
+      </w:pPr>
+      <w:r>
+        <w:rPr>
+          <w:rtl w:val="0"/>
+        </w:rPr>
+        <w:t xml:space="preserve">    if (abs(derivada2) &lt; 5) {</w:t>
+      </w:r>
+    </w:p>
+    <w:p>
+      <w:pPr>
+        <w:rPr/>
+      </w:pPr>
+      <w:r>
+        <w:rPr>
+          <w:rtl w:val="0"/>
+        </w:rPr>
+        <w:t xml:space="preserve">      contadorBajos++;</w:t>
       </w:r>
     </w:p>
     <w:p>
@@ -1027,7 +1126,18 @@
         <w:rPr>
           <w:rtl w:val="0"/>
         </w:rPr>
-        <w:t xml:space="preserve">  Serial.println("Derivadas:");</w:t>
+        <w:t xml:space="preserve">  // Imprimir las segundas derivadas en el monitor serial</w:t>
+      </w:r>
+    </w:p>
+    <w:p>
+      <w:pPr>
+        <w:rPr/>
+      </w:pPr>
+      <w:r>
+        <w:rPr>
+          <w:rtl w:val="0"/>
+        </w:rPr>
+        <w:t xml:space="preserve">  Serial.println("Derivadas 2:");</w:t>
       </w:r>
     </w:p>
     <w:p>
@@ -1049,18 +1159,18 @@
         <w:rPr>
           <w:rtl w:val="0"/>
         </w:rPr>
-        <w:t xml:space="preserve">    Serial.print(bufferDerivadas[i]);</w:t>
-      </w:r>
-    </w:p>
-    <w:p>
-      <w:pPr>
-        <w:rPr/>
-      </w:pPr>
-      <w:r>
-        <w:rPr>
-          <w:rtl w:val="0"/>
-        </w:rPr>
-        <w:t xml:space="preserve">    if (i &lt; numMuestras - 3) Serial.print(", ");</w:t>
+        <w:t xml:space="preserve">    Serial.print(segDerivadas[i]);</w:t>
+      </w:r>
+    </w:p>
+    <w:p>
+      <w:pPr>
+        <w:rPr/>
+      </w:pPr>
+      <w:r>
+        <w:rPr>
+          <w:rtl w:val="0"/>
+        </w:rPr>
+        <w:t xml:space="preserve">    if (i &lt; numMuestras - 3) Serial.print(", ");  // Imprimir coma entre elementos</w:t>
       </w:r>
     </w:p>
     <w:p>
@@ -1082,39 +1192,39 @@
         <w:rPr>
           <w:rtl w:val="0"/>
         </w:rPr>
-        <w:t xml:space="preserve">  Serial.println();</w:t>
-      </w:r>
-    </w:p>
-    <w:p>
-      <w:pPr>
-        <w:rPr/>
-      </w:pPr>
-      <w:r>
-        <w:rPr>
-          <w:rtl w:val="0"/>
-        </w:rPr>
-      </w:r>
-    </w:p>
-    <w:p>
-      <w:pPr>
-        <w:rPr/>
-      </w:pPr>
-      <w:r>
-        <w:rPr>
-          <w:rtl w:val="0"/>
-        </w:rPr>
-        <w:t xml:space="preserve">  // Clasificación de la forma de la onda</w:t>
-      </w:r>
-    </w:p>
-    <w:p>
-      <w:pPr>
-        <w:rPr/>
-      </w:pPr>
-      <w:r>
-        <w:rPr>
-          <w:rtl w:val="0"/>
-        </w:rPr>
-        <w:t xml:space="preserve">  if (contadorDerivadaMenor5 &gt; 10) {</w:t>
+        <w:t xml:space="preserve">  Serial.println();  // Nueva línea al final del arreglo</w:t>
+      </w:r>
+    </w:p>
+    <w:p>
+      <w:pPr>
+        <w:rPr/>
+      </w:pPr>
+      <w:r>
+        <w:rPr>
+          <w:rtl w:val="0"/>
+        </w:rPr>
+      </w:r>
+    </w:p>
+    <w:p>
+      <w:pPr>
+        <w:rPr/>
+      </w:pPr>
+      <w:r>
+        <w:rPr>
+          <w:rtl w:val="0"/>
+        </w:rPr>
+        <w:t xml:space="preserve">  // Identificar la forma de la onda basada en el número de elementos menores que 5</w:t>
+      </w:r>
+    </w:p>
+    <w:p>
+      <w:pPr>
+        <w:rPr/>
+      </w:pPr>
+      <w:r>
+        <w:rPr>
+          <w:rtl w:val="0"/>
+        </w:rPr>
+        <w:t xml:space="preserve">  if (contadorBajos &gt; 10) {</w:t>
       </w:r>
     </w:p>
     <w:p>
@@ -1190,29 +1300,40 @@
         <w:rPr>
           <w:rtl w:val="0"/>
         </w:rPr>
-        <w:t xml:space="preserve">// Función para mostrar las características en la pantalla</w:t>
-      </w:r>
-    </w:p>
-    <w:p>
-      <w:pPr>
-        <w:rPr/>
-      </w:pPr>
-      <w:r>
-        <w:rPr>
-          <w:rtl w:val="0"/>
-        </w:rPr>
-        <w:t xml:space="preserve">void mostrarPantalla() {</w:t>
-      </w:r>
-    </w:p>
-    <w:p>
-      <w:pPr>
-        <w:rPr/>
-      </w:pPr>
-      <w:r>
-        <w:rPr>
-          <w:rtl w:val="0"/>
-        </w:rPr>
-        <w:t xml:space="preserve">  if (alternarPantalla) {</w:t>
+        <w:t xml:space="preserve">// Función para mostrar las características de la señal cíclicamente en la pantalla LCD</w:t>
+      </w:r>
+    </w:p>
+    <w:p>
+      <w:pPr>
+        <w:rPr/>
+      </w:pPr>
+      <w:r>
+        <w:rPr>
+          <w:rtl w:val="0"/>
+        </w:rPr>
+        <w:t xml:space="preserve">void alternarPantalla() {</w:t>
+      </w:r>
+    </w:p>
+    <w:p>
+      <w:pPr>
+        <w:rPr/>
+      </w:pPr>
+      <w:r>
+        <w:rPr>
+          <w:rtl w:val="0"/>
+        </w:rPr>
+        <w:t xml:space="preserve">  if (alternarCaracteristicas) {</w:t>
+      </w:r>
+    </w:p>
+    <w:p>
+      <w:pPr>
+        <w:rPr/>
+      </w:pPr>
+      <w:r>
+        <w:rPr>
+          <w:rtl w:val="0"/>
+        </w:rPr>
+        <w:t xml:space="preserve">    // Mostrar la forma de la onda</w:t>
       </w:r>
     </w:p>
     <w:p>
@@ -1245,7 +1366,7 @@
         <w:rPr>
           <w:rtl w:val="0"/>
         </w:rPr>
-        <w:t xml:space="preserve">    pantalla.print("Onda: ");</w:t>
+        <w:t xml:space="preserve">    pantalla.print("Tipo de Onda: ");</w:t>
       </w:r>
     </w:p>
     <w:p>
@@ -1289,6 +1410,17 @@
         <w:rPr>
           <w:rtl w:val="0"/>
         </w:rPr>
+        <w:t xml:space="preserve">    // Mostrar la amplitud y la frecuencia</w:t>
+      </w:r>
+    </w:p>
+    <w:p>
+      <w:pPr>
+        <w:rPr/>
+      </w:pPr>
+      <w:r>
+        <w:rPr>
+          <w:rtl w:val="0"/>
+        </w:rPr>
         <w:t xml:space="preserve">    pantalla.clear();</w:t>
       </w:r>
     </w:p>
@@ -1322,7 +1454,7 @@
         <w:rPr>
           <w:rtl w:val="0"/>
         </w:rPr>
-        <w:t xml:space="preserve">    pantalla.print(valorAmplitud);</w:t>
+        <w:t xml:space="preserve">    pantalla.print(picoAmplitud);</w:t>
       </w:r>
     </w:p>
     <w:p>
@@ -1420,18 +1552,18 @@
         <w:rPr>
           <w:rtl w:val="0"/>
         </w:rPr>
-        <w:t xml:space="preserve">  alternarPantalla = !alternarPantalla;</w:t>
-      </w:r>
-    </w:p>
-    <w:p>
-      <w:pPr>
-        <w:rPr/>
-      </w:pPr>
-      <w:r>
-        <w:rPr>
-          <w:rtl w:val="0"/>
-        </w:rPr>
-        <w:t xml:space="preserve">  delay(2000);</w:t>
+        <w:t xml:space="preserve">  alternarCaracteristicas = !alternarCaracteristicas;  // Alternar entre características</w:t>
+      </w:r>
+    </w:p>
+    <w:p>
+      <w:pPr>
+        <w:rPr/>
+      </w:pPr>
+      <w:r>
+        <w:rPr>
+          <w:rtl w:val="0"/>
+        </w:rPr>
+        <w:t xml:space="preserve">  delay(2000);  // Pausa de 2 segundos antes de cambiar la pantalla</w:t>
       </w:r>
     </w:p>
     <w:p>
@@ -1463,50 +1595,93 @@
         <w:rPr>
           <w:rtl w:val="0"/>
         </w:rPr>
-        <w:t xml:space="preserve">// Función para desplegar los resultados</w:t>
-      </w:r>
-    </w:p>
-    <w:p>
-      <w:pPr>
-        <w:rPr/>
-      </w:pPr>
-      <w:r>
-        <w:rPr>
-          <w:rtl w:val="0"/>
-        </w:rPr>
-        <w:t xml:space="preserve">void desplegarDatos() {</w:t>
-      </w:r>
-    </w:p>
-    <w:p>
-      <w:pPr>
-        <w:rPr/>
-      </w:pPr>
-      <w:r>
-        <w:rPr>
-          <w:rtl w:val="0"/>
-        </w:rPr>
-        <w:t xml:space="preserve">  identificarOnda();</w:t>
-      </w:r>
-    </w:p>
-    <w:p>
-      <w:pPr>
-        <w:rPr/>
-      </w:pPr>
-      <w:r>
-        <w:rPr>
-          <w:rtl w:val="0"/>
-        </w:rPr>
-        <w:t xml:space="preserve">  valorAmplitud = (valorMax - valorMin) * (5.0 / 1023.0);</w:t>
-      </w:r>
-    </w:p>
-    <w:p>
-      <w:pPr>
-        <w:rPr/>
-      </w:pPr>
-      <w:r>
-        <w:rPr>
-          <w:rtl w:val="0"/>
-        </w:rPr>
+        <w:t xml:space="preserve">// Función para mostrar los resultados en la pantalla LCD</w:t>
+      </w:r>
+    </w:p>
+    <w:p>
+      <w:pPr>
+        <w:rPr/>
+      </w:pPr>
+      <w:r>
+        <w:rPr>
+          <w:rtl w:val="0"/>
+        </w:rPr>
+        <w:t xml:space="preserve">void desplegarResultados() {</w:t>
+      </w:r>
+    </w:p>
+    <w:p>
+      <w:pPr>
+        <w:rPr/>
+      </w:pPr>
+      <w:r>
+        <w:rPr>
+          <w:rtl w:val="0"/>
+        </w:rPr>
+        <w:t xml:space="preserve">  // Identificar la forma de la onda usando la segunda derivada</w:t>
+      </w:r>
+    </w:p>
+    <w:p>
+      <w:pPr>
+        <w:rPr/>
+      </w:pPr>
+      <w:r>
+        <w:rPr>
+          <w:rtl w:val="0"/>
+        </w:rPr>
+        <w:t xml:space="preserve">  calcularFormaOnda();</w:t>
+      </w:r>
+    </w:p>
+    <w:p>
+      <w:pPr>
+        <w:rPr/>
+      </w:pPr>
+      <w:r>
+        <w:rPr>
+          <w:rtl w:val="0"/>
+        </w:rPr>
+      </w:r>
+    </w:p>
+    <w:p>
+      <w:pPr>
+        <w:rPr/>
+      </w:pPr>
+      <w:r>
+        <w:rPr>
+          <w:rtl w:val="0"/>
+        </w:rPr>
+        <w:t xml:space="preserve">  // Calcular amplitud pico a pico</w:t>
+      </w:r>
+    </w:p>
+    <w:p>
+      <w:pPr>
+        <w:rPr/>
+      </w:pPr>
+      <w:r>
+        <w:rPr>
+          <w:rtl w:val="0"/>
+        </w:rPr>
+        <w:t xml:space="preserve">  picoAmplitud = (maxAmplitud - minAmplitud) * (5.0 / 1023.0);  // Convertir a voltios</w:t>
+      </w:r>
+    </w:p>
+    <w:p>
+      <w:pPr>
+        <w:rPr/>
+      </w:pPr>
+      <w:r>
+        <w:rPr>
+          <w:rtl w:val="0"/>
+        </w:rPr>
+      </w:r>
+    </w:p>
+    <w:p>
+      <w:pPr>
+        <w:rPr/>
+      </w:pPr>
+      <w:r>
+        <w:rPr>
+          <w:rtl w:val="0"/>
+        </w:rPr>
+        <w:t xml:space="preserve">  // Mostrar características cíclicamente hasta que el usuario pulse el botón de inicio</w:t>
       </w:r>
     </w:p>
     <w:p>
@@ -1528,7 +1703,7 @@
         <w:rPr>
           <w:rtl w:val="0"/>
         </w:rPr>
-        <w:t xml:space="preserve">  while (digitalRead(pinStart) == HIGH &amp;&amp; ciclos != 6) {</w:t>
+        <w:t xml:space="preserve">  while (digitalRead(botonInicio) == HIGH &amp;&amp; ciclos != 6) {</w:t>
       </w:r>
     </w:p>
     <w:p>
@@ -1550,7 +1725,7 @@
         <w:rPr>
           <w:rtl w:val="0"/>
         </w:rPr>
-        <w:t xml:space="preserve">    mostrarPantalla();</w:t>
+        <w:t xml:space="preserve">    alternarPantalla();</w:t>
       </w:r>
     </w:p>
     <w:p>
@@ -1605,50 +1780,72 @@
         <w:rPr>
           <w:rtl w:val="0"/>
         </w:rPr>
-        <w:t xml:space="preserve">  pantalla.print("Presiona: INICIO");</w:t>
-      </w:r>
-    </w:p>
-    <w:p>
-      <w:pPr>
-        <w:rPr/>
-      </w:pPr>
-      <w:r>
-        <w:rPr>
-          <w:rtl w:val="0"/>
-        </w:rPr>
-      </w:r>
-    </w:p>
-    <w:p>
-      <w:pPr>
-        <w:rPr/>
-      </w:pPr>
-      <w:r>
-        <w:rPr>
-          <w:rtl w:val="0"/>
-        </w:rPr>
-        <w:t xml:space="preserve">  // Reiniciar variables</w:t>
-      </w:r>
-    </w:p>
-    <w:p>
-      <w:pPr>
-        <w:rPr/>
-      </w:pPr>
-      <w:r>
-        <w:rPr>
-          <w:rtl w:val="0"/>
-        </w:rPr>
-        <w:t xml:space="preserve">  valorMax = 0;</w:t>
-      </w:r>
-    </w:p>
-    <w:p>
-      <w:pPr>
-        <w:rPr/>
-      </w:pPr>
-      <w:r>
-        <w:rPr>
-          <w:rtl w:val="0"/>
-        </w:rPr>
-        <w:t xml:space="preserve">  valorMin = 1023;</w:t>
+        <w:t xml:space="preserve">  pantalla.print("Presiona:");</w:t>
+      </w:r>
+    </w:p>
+    <w:p>
+      <w:pPr>
+        <w:rPr/>
+      </w:pPr>
+      <w:r>
+        <w:rPr>
+          <w:rtl w:val="0"/>
+        </w:rPr>
+        <w:t xml:space="preserve">  pantalla.setCursor(0, 1);</w:t>
+      </w:r>
+    </w:p>
+    <w:p>
+      <w:pPr>
+        <w:rPr/>
+      </w:pPr>
+      <w:r>
+        <w:rPr>
+          <w:rtl w:val="0"/>
+        </w:rPr>
+        <w:t xml:space="preserve">  pantalla.print("INICIO");</w:t>
+      </w:r>
+    </w:p>
+    <w:p>
+      <w:pPr>
+        <w:rPr/>
+      </w:pPr>
+      <w:r>
+        <w:rPr>
+          <w:rtl w:val="0"/>
+        </w:rPr>
+      </w:r>
+    </w:p>
+    <w:p>
+      <w:pPr>
+        <w:rPr/>
+      </w:pPr>
+      <w:r>
+        <w:rPr>
+          <w:rtl w:val="0"/>
+        </w:rPr>
+        <w:t xml:space="preserve">  // Reiniciar las variables de adquisición</w:t>
+      </w:r>
+    </w:p>
+    <w:p>
+      <w:pPr>
+        <w:rPr/>
+      </w:pPr>
+      <w:r>
+        <w:rPr>
+          <w:rtl w:val="0"/>
+        </w:rPr>
+        <w:t xml:space="preserve">  maxAmplitud = 0;</w:t>
+      </w:r>
+    </w:p>
+    <w:p>
+      <w:pPr>
+        <w:rPr/>
+      </w:pPr>
+      <w:r>
+        <w:rPr>
+          <w:rtl w:val="0"/>
+        </w:rPr>
+        <w:t xml:space="preserve">  minAmplitud = 1023;</w:t>
       </w:r>
     </w:p>
     <w:p>
@@ -1691,40 +1888,40 @@
         <w:rPr>
           <w:rtl w:val="0"/>
         </w:rPr>
-        <w:t xml:space="preserve">// Función para liberar memoria dinámica</w:t>
-      </w:r>
-    </w:p>
-    <w:p>
-      <w:pPr>
-        <w:rPr/>
-      </w:pPr>
-      <w:r>
-        <w:rPr>
-          <w:rtl w:val="0"/>
-        </w:rPr>
-        <w:t xml:space="preserve">void liberarRecursos() {</w:t>
-      </w:r>
-    </w:p>
-    <w:p>
-      <w:pPr>
-        <w:rPr/>
-      </w:pPr>
-      <w:r>
-        <w:rPr>
-          <w:rtl w:val="0"/>
-        </w:rPr>
-        <w:t xml:space="preserve">  delete[] bufferAmplitudes;</w:t>
-      </w:r>
-    </w:p>
-    <w:p>
-      <w:pPr>
-        <w:rPr/>
-      </w:pPr>
-      <w:r>
-        <w:rPr>
-          <w:rtl w:val="0"/>
-        </w:rPr>
-        <w:t xml:space="preserve">  delete[] bufferDerivadas;</w:t>
+        <w:t xml:space="preserve">// Función para liberar la memoria asignada dinámicamente al finalizar el programa</w:t>
+      </w:r>
+    </w:p>
+    <w:p>
+      <w:pPr>
+        <w:rPr/>
+      </w:pPr>
+      <w:r>
+        <w:rPr>
+          <w:rtl w:val="0"/>
+        </w:rPr>
+        <w:t xml:space="preserve">void limpiarMemoria() {</w:t>
+      </w:r>
+    </w:p>
+    <w:p>
+      <w:pPr>
+        <w:rPr/>
+      </w:pPr>
+      <w:r>
+        <w:rPr>
+          <w:rtl w:val="0"/>
+        </w:rPr>
+        <w:t xml:space="preserve">  delete[] datosAmplitud;</w:t>
+      </w:r>
+    </w:p>
+    <w:p>
+      <w:pPr>
+        <w:rPr/>
+      </w:pPr>
+      <w:r>
+        <w:rPr>
+          <w:rtl w:val="0"/>
+        </w:rPr>
+        <w:t xml:space="preserve">  delete[] segDerivadas;</w:t>
       </w:r>
     </w:p>
     <w:p>
@@ -1736,6 +1933,26 @@
           <w:rtl w:val="0"/>
         </w:rPr>
         <w:t xml:space="preserve">}</w:t>
+      </w:r>
+    </w:p>
+    <w:p>
+      <w:pPr>
+        <w:rPr/>
+      </w:pPr>
+      <w:r>
+        <w:rPr>
+          <w:rtl w:val="0"/>
+        </w:rPr>
+      </w:r>
+    </w:p>
+    <w:p>
+      <w:pPr>
+        <w:rPr/>
+      </w:pPr>
+      <w:r>
+        <w:rPr>
+          <w:rtl w:val="0"/>
+        </w:rPr>
       </w:r>
     </w:p>
     <w:p>

</xml_diff>